<commit_message>
added speakeasy and qrcode library. front end displays qrcode and secret
</commit_message>
<xml_diff>
--- a/Requirements/Requirements.docx
+++ b/Requirements/Requirements.docx
@@ -31,10 +31,31 @@
         </w:numPr>
       </w:pPr>
       <w:r>
-        <w:t>Users shall be able to search for fuel stations based on specific criteria such as location</w:t>
-      </w:r>
-      <w:r>
-        <w:t xml:space="preserve"> or fuel type</w:t>
+        <w:t>Users shall be able to search for fuel stations based on specific criteria such as location or fuel type.</w:t>
+      </w:r>
+    </w:p>
+    <w:p>
+      <w:pPr>
+        <w:pStyle w:val="ListParagraph"/>
+        <w:numPr>
+          <w:ilvl w:val="0"/>
+          <w:numId w:val="2"/>
+        </w:numPr>
+      </w:pPr>
+      <w:r>
+        <w:t>Price Comparison</w:t>
+      </w:r>
+    </w:p>
+    <w:p>
+      <w:pPr>
+        <w:pStyle w:val="ListParagraph"/>
+        <w:numPr>
+          <w:ilvl w:val="1"/>
+          <w:numId w:val="2"/>
+        </w:numPr>
+      </w:pPr>
+      <w:r>
+        <w:t>The system shall provide users with the ability to compare fuel prices across different nearby fuel stations</w:t>
       </w:r>
       <w:r>
         <w:t>.</w:t>
@@ -49,60 +70,6 @@
         </w:numPr>
       </w:pPr>
       <w:r>
-        <w:t>Price Comparison</w:t>
-      </w:r>
-    </w:p>
-    <w:p>
-      <w:pPr>
-        <w:pStyle w:val="ListParagraph"/>
-        <w:numPr>
-          <w:ilvl w:val="1"/>
-          <w:numId w:val="2"/>
-        </w:numPr>
-      </w:pPr>
-      <w:r>
-        <w:t>T</w:t>
-      </w:r>
-      <w:r>
-        <w:t>he system shall provide users with the ability to compare fuel prices across different nearby fuel stations</w:t>
-      </w:r>
-      <w:r>
-        <w:t xml:space="preserve"> by listing from cheapest to expensive</w:t>
-      </w:r>
-    </w:p>
-    <w:p>
-      <w:pPr>
-        <w:pStyle w:val="ListParagraph"/>
-        <w:numPr>
-          <w:ilvl w:val="0"/>
-          <w:numId w:val="2"/>
-        </w:numPr>
-      </w:pPr>
-      <w:r>
-        <w:t>Historical Data</w:t>
-      </w:r>
-    </w:p>
-    <w:p>
-      <w:pPr>
-        <w:pStyle w:val="ListParagraph"/>
-        <w:numPr>
-          <w:ilvl w:val="1"/>
-          <w:numId w:val="2"/>
-        </w:numPr>
-      </w:pPr>
-      <w:r>
-        <w:t>The system shall maintain historical data of fuel prices for analysis and reporting purposes.</w:t>
-      </w:r>
-    </w:p>
-    <w:p>
-      <w:pPr>
-        <w:pStyle w:val="ListParagraph"/>
-        <w:numPr>
-          <w:ilvl w:val="0"/>
-          <w:numId w:val="2"/>
-        </w:numPr>
-      </w:pPr>
-      <w:r>
         <w:t>Multi-Platform Support</w:t>
       </w:r>
     </w:p>
@@ -139,10 +106,7 @@
         </w:numPr>
       </w:pPr>
       <w:r>
-        <w:t>Users shall have the ability to update their account information</w:t>
-      </w:r>
-      <w:r>
-        <w:t>.</w:t>
+        <w:t>Users shall have the ability to update their account information.</w:t>
       </w:r>
     </w:p>
     <w:p>
@@ -190,10 +154,7 @@
         </w:numPr>
       </w:pPr>
       <w:r>
-        <w:t>The system shall provide information about each fuel type</w:t>
-      </w:r>
-      <w:r>
-        <w:t>.</w:t>
+        <w:t>The system shall provide information about each fuel type.</w:t>
       </w:r>
     </w:p>
     <w:p>
@@ -229,13 +190,8 @@
         </w:numPr>
       </w:pPr>
       <w:r>
-        <w:t xml:space="preserve">User Support and Help </w:t>
-      </w:r>
-      <w:proofErr w:type="spellStart"/>
-      <w:r>
-        <w:t>Center</w:t>
-      </w:r>
-      <w:proofErr w:type="spellEnd"/>
+        <w:t>User Support and Help Center</w:t>
+      </w:r>
     </w:p>
     <w:p>
       <w:pPr>
@@ -270,9 +226,6 @@
         </w:numPr>
       </w:pPr>
       <w:r>
-        <w:t>6</w:t>
-      </w:r>
-      <w:r>
         <w:t>The system shall include features to ensure accessibility for users with disabilities, such as screen reader compatibility and alternative text for images.</w:t>
       </w:r>
     </w:p>
@@ -329,25 +282,19 @@
         </w:numPr>
       </w:pPr>
       <w:r>
-        <w:t>The system shall respond to user interactions within an acceptable time frame, ensuring a smooth and responsive user experience.</w:t>
-      </w:r>
-      <w:r>
-        <w:t xml:space="preserve"> </w:t>
-      </w:r>
-    </w:p>
-    <w:p>
-      <w:pPr>
-        <w:pStyle w:val="ListParagraph"/>
-        <w:numPr>
-          <w:ilvl w:val="1"/>
-          <w:numId w:val="1"/>
-        </w:numPr>
-      </w:pPr>
-      <w:r>
-        <w:t>It shall support concurrent user sessions without significant performance degradation.</w:t>
-      </w:r>
-      <w:r>
-        <w:t xml:space="preserve"> </w:t>
+        <w:t xml:space="preserve">The system shall respond to user interactions within an acceptable time frame, ensuring a smooth and responsive user experience. </w:t>
+      </w:r>
+    </w:p>
+    <w:p>
+      <w:pPr>
+        <w:pStyle w:val="ListParagraph"/>
+        <w:numPr>
+          <w:ilvl w:val="1"/>
+          <w:numId w:val="1"/>
+        </w:numPr>
+      </w:pPr>
+      <w:r>
+        <w:t xml:space="preserve">It shall support concurrent user sessions without significant performance degradation. </w:t>
       </w:r>
     </w:p>
     <w:p>
@@ -413,31 +360,31 @@
         </w:numPr>
       </w:pPr>
       <w:r>
+        <w:t>Reliability</w:t>
+      </w:r>
+    </w:p>
+    <w:p>
+      <w:pPr>
+        <w:pStyle w:val="ListParagraph"/>
+        <w:numPr>
+          <w:ilvl w:val="1"/>
+          <w:numId w:val="1"/>
+        </w:numPr>
+      </w:pPr>
+      <w:r>
+        <w:t>The system shall be available and operational 24/7 with minimal downtime for maintenance.</w:t>
+      </w:r>
+    </w:p>
+    <w:p>
+      <w:pPr>
+        <w:pStyle w:val="ListParagraph"/>
+        <w:numPr>
+          <w:ilvl w:val="1"/>
+          <w:numId w:val="1"/>
+        </w:numPr>
+      </w:pPr>
+      <w:r>
         <w:lastRenderedPageBreak/>
-        <w:t>Reliability</w:t>
-      </w:r>
-    </w:p>
-    <w:p>
-      <w:pPr>
-        <w:pStyle w:val="ListParagraph"/>
-        <w:numPr>
-          <w:ilvl w:val="1"/>
-          <w:numId w:val="1"/>
-        </w:numPr>
-      </w:pPr>
-      <w:r>
-        <w:t>The system shall be available and operational 24/7 with minimal downtime for maintenance.</w:t>
-      </w:r>
-    </w:p>
-    <w:p>
-      <w:pPr>
-        <w:pStyle w:val="ListParagraph"/>
-        <w:numPr>
-          <w:ilvl w:val="1"/>
-          <w:numId w:val="1"/>
-        </w:numPr>
-      </w:pPr>
-      <w:r>
         <w:t>It shall have backup and disaster recovery mechanisms to ensure data integrity and availability in case of system failures.</w:t>
       </w:r>
     </w:p>
@@ -498,13 +445,7 @@
         </w:numPr>
       </w:pPr>
       <w:r>
-        <w:t>User authentication and authori</w:t>
-      </w:r>
-      <w:r>
-        <w:t>s</w:t>
-      </w:r>
-      <w:r>
-        <w:t>ation mechanisms shall be robust to prevent unauthori</w:t>
+        <w:t>User authentication and authorisation mechanisms shall be robust to prevent unauthori</w:t>
       </w:r>
       <w:r>
         <w:t>s</w:t>

</xml_diff>